<commit_message>
Started documentation w/ soup.get_text reference fix - Interactive Testing with EZTask
</commit_message>
<xml_diff>
--- a/project_documentation.docx
+++ b/project_documentation.docx
@@ -87,17 +87,8 @@
           <w:sz w:val="28"/>
         </w:rPr>
         <w:tab/>
-      </w:r>
-      <w:proofErr w:type="spellStart"/>
-      <w:proofErr w:type="gramStart"/>
-      <w:r>
-        <w:rPr>
-          <w:sz w:val="28"/>
-        </w:rPr>
         <w:t>lxml</w:t>
       </w:r>
-      <w:proofErr w:type="spellEnd"/>
-      <w:proofErr w:type="gramEnd"/>
     </w:p>
     <w:p>
       <w:pPr>
@@ -126,41 +117,241 @@
         <w:tab/>
         <w:t>Request</w:t>
       </w:r>
+    </w:p>
+    <w:p>
+      <w:pPr>
+        <w:rPr>
+          <w:sz w:val="28"/>
+        </w:rPr>
+      </w:pPr>
+    </w:p>
+    <w:p>
+      <w:pPr>
+        <w:rPr>
+          <w:sz w:val="28"/>
+        </w:rPr>
+      </w:pPr>
+      <w:r>
+        <w:rPr>
+          <w:sz w:val="28"/>
+        </w:rPr>
+        <w:t xml:space="preserve">Problems: </w:t>
+      </w:r>
+    </w:p>
+    <w:p>
+      <w:pPr>
+        <w:rPr>
+          <w:sz w:val="28"/>
+        </w:rPr>
+      </w:pPr>
+      <w:r>
+        <w:rPr>
+          <w:sz w:val="28"/>
+        </w:rPr>
+        <w:t>- When grabbing data from the Catalog task list table, its very difficult to understand what data you're grabbing, as blank spaces</w:t>
+      </w:r>
+    </w:p>
+    <w:p>
+      <w:pPr>
+        <w:rPr>
+          <w:sz w:val="28"/>
+        </w:rPr>
+      </w:pPr>
+      <w:r>
+        <w:rPr>
+          <w:sz w:val="28"/>
+        </w:rPr>
+        <w:t>in the table are td tags with no text, however when grabbing those</w:t>
+      </w:r>
+      <w:r>
+        <w:rPr>
+          <w:sz w:val="28"/>
+        </w:rPr>
+        <w:t xml:space="preserve"> tags and checking for empty tags they aren’t considered “empty” and are just ignored. I Tried using bs4’s find(text=False) but that returned tags with </w:t>
+      </w:r>
+      <w:r>
+        <w:rPr>
+          <w:sz w:val="28"/>
+        </w:rPr>
+        <w:t>and</w:t>
+      </w:r>
+      <w:r>
+        <w:rPr>
+          <w:sz w:val="28"/>
+        </w:rPr>
+        <w:t xml:space="preserve"> without text.</w:t>
+      </w:r>
+    </w:p>
+    <w:p>
+      <w:pPr>
+        <w:rPr>
+          <w:sz w:val="28"/>
+        </w:rPr>
+      </w:pPr>
+      <w:r>
+        <w:rPr>
+          <w:sz w:val="28"/>
+        </w:rPr>
+        <w:tab/>
+        <w:t xml:space="preserve">- for 8 tasks on page, got a count of </w:t>
+      </w:r>
+    </w:p>
+    <w:p>
+      <w:pPr>
+        <w:rPr>
+          <w:sz w:val="28"/>
+        </w:rPr>
+      </w:pPr>
+      <w:r>
+        <w:rPr>
+          <w:sz w:val="28"/>
+        </w:rPr>
+        <w:tab/>
+        <w:t>- Prints worknotes in console but were showed shortened in original html</w:t>
+      </w:r>
+    </w:p>
+    <w:p>
+      <w:pPr>
+        <w:rPr>
+          <w:sz w:val="28"/>
+        </w:rPr>
+      </w:pPr>
+      <w:r>
+        <w:rPr>
+          <w:sz w:val="28"/>
+        </w:rPr>
+        <w:tab/>
+        <w:t># Solution: was screening cell’s tags in table as using the line - “</w:t>
+      </w:r>
+      <w:r>
+        <w:rPr>
+          <w:sz w:val="28"/>
+        </w:rPr>
+        <w:t>if task_data[k].get_text == None or task_data[k].get_text ==</w:t>
+      </w:r>
+      <w:r>
+        <w:rPr>
+          <w:sz w:val="28"/>
+        </w:rPr>
+        <w:t xml:space="preserve"> “” “ – the get_text function was being </w:t>
+      </w:r>
+      <w:r>
+        <w:rPr>
+          <w:b/>
+          <w:sz w:val="28"/>
+        </w:rPr>
+        <w:t>referenced</w:t>
+      </w:r>
+      <w:r>
+        <w:rPr>
+          <w:sz w:val="28"/>
+        </w:rPr>
+        <w:t xml:space="preserve"> not </w:t>
+      </w:r>
+      <w:r>
+        <w:rPr>
+          <w:b/>
+          <w:sz w:val="28"/>
+        </w:rPr>
+        <w:t>called</w:t>
+      </w:r>
+      <w:r>
+        <w:rPr>
+          <w:sz w:val="28"/>
+        </w:rPr>
+        <w:t xml:space="preserve">. </w:t>
+      </w:r>
+      <w:r>
+        <w:rPr>
+          <w:sz w:val="28"/>
+        </w:rPr>
+        <w:t xml:space="preserve">Also was doing the actual check based on the </w:t>
+      </w:r>
+      <w:r>
+        <w:rPr>
+          <w:b/>
+          <w:sz w:val="28"/>
+        </w:rPr>
+        <w:t>tag</w:t>
+      </w:r>
+      <w:r>
+        <w:rPr>
+          <w:sz w:val="28"/>
+        </w:rPr>
+        <w:t xml:space="preserve"> values, which was just checking if the string values I just stored were empty, which they would never be. </w:t>
+      </w:r>
+    </w:p>
+    <w:p>
+      <w:pPr>
+        <w:rPr>
+          <w:sz w:val="28"/>
+        </w:rPr>
+      </w:pPr>
+      <w:r>
+        <w:rPr>
+          <w:sz w:val="28"/>
+        </w:rPr>
+        <w:t xml:space="preserve">- When trying to access the username box on login page, kept throwing timeout errors with selenium because the webdriver couldn’t find any elements on the page. The issue was: 1) that I needed to put in timed waits inbetween any actions that selenium takes to make sure all web elements were loaded before interacting with anything, 2) I needed to switch selenium’s focus to the iframe </w:t>
+      </w:r>
+      <w:r>
+        <w:rPr>
+          <w:sz w:val="28"/>
+        </w:rPr>
+        <w:lastRenderedPageBreak/>
+        <w:t>gsft_main. This iframe contains a second html document which exists to contain the actual site data a</w:t>
+      </w:r>
+      <w:r>
+        <w:rPr>
+          <w:sz w:val="28"/>
+        </w:rPr>
+        <w:t>nd web elements. This requires a very specific pattern of waits</w:t>
+      </w:r>
+    </w:p>
+    <w:p>
+      <w:pPr>
+        <w:rPr>
+          <w:sz w:val="28"/>
+        </w:rPr>
+      </w:pPr>
+      <w:r>
+        <w:rPr>
+          <w:sz w:val="28"/>
+        </w:rPr>
+        <w:t xml:space="preserve">- I kept running into random </w:t>
+      </w:r>
+      <w:r>
+        <w:rPr>
+          <w:sz w:val="28"/>
+        </w:rPr>
+        <w:t xml:space="preserve">errors with the browser driver which would only appear the first couple of times it tries to run, so </w:t>
+      </w:r>
+      <w:r>
+        <w:rPr>
+          <w:sz w:val="28"/>
+        </w:rPr>
+        <w:t>I needed to create a loop at runtime which will make sure that the browser actually gets started</w:t>
+      </w:r>
+      <w:r>
+        <w:rPr>
+          <w:sz w:val="28"/>
+        </w:rPr>
+        <w:t>. I included a max restart limit to stop the loop if the thrown error is actually fatal</w:t>
+      </w:r>
+    </w:p>
+    <w:p>
+      <w:pPr>
+        <w:rPr>
+          <w:sz w:val="28"/>
+        </w:rPr>
+      </w:pPr>
+      <w:r>
+        <w:rPr>
+          <w:sz w:val="28"/>
+        </w:rPr>
+        <w:t>- the table cell’s class names don’t work</w:t>
+      </w:r>
       <w:bookmarkStart w:id="0" w:name="_GoBack"/>
       <w:bookmarkEnd w:id="0"/>
-    </w:p>
-    <w:p>
-      <w:pPr>
-        <w:rPr>
-          <w:sz w:val="28"/>
-        </w:rPr>
-      </w:pPr>
-    </w:p>
-    <w:p>
-      <w:pPr>
-        <w:rPr>
-          <w:sz w:val="28"/>
-        </w:rPr>
-      </w:pPr>
-      <w:r>
-        <w:rPr>
-          <w:sz w:val="28"/>
-        </w:rPr>
-        <w:t xml:space="preserve">Problems: </w:t>
-      </w:r>
-    </w:p>
-    <w:p>
-      <w:pPr>
-        <w:rPr>
-          <w:sz w:val="28"/>
-        </w:rPr>
-      </w:pPr>
-      <w:r>
-        <w:rPr>
-          <w:sz w:val="28"/>
-        </w:rPr>
-        <w:tab/>
-      </w:r>
     </w:p>
     <w:sectPr>
       <w:pgSz w:w="12240" w:h="15840"/>

</xml_diff>